<commit_message>
atualizando templates no diretorio
</commit_message>
<xml_diff>
--- a/templates_doc/MODELO_TEMPLATE_DOC_JL_CORRETO.docx
+++ b/templates_doc/MODELO_TEMPLATE_DOC_JL_CORRETO.docx
@@ -2,7 +2,17 @@
 <file path=word/document.xml><?xml version="1.0" encoding="utf-8"?>
 <w:document xmlns:wpc="http://schemas.microsoft.com/office/word/2010/wordprocessingCanvas" xmlns:cx="http://schemas.microsoft.com/office/drawing/2014/chartex" xmlns:cx1="http://schemas.microsoft.com/office/drawing/2015/9/8/chartex" xmlns:cx2="http://schemas.microsoft.com/office/drawing/2015/10/21/chartex" xmlns:cx3="http://schemas.microsoft.com/office/drawing/2016/5/9/chartex" xmlns:cx4="http://schemas.microsoft.com/office/drawing/2016/5/10/chartex" xmlns:cx5="http://schemas.microsoft.com/office/drawing/2016/5/11/chartex" xmlns:cx6="http://schemas.microsoft.com/office/drawing/2016/5/12/chartex" xmlns:cx7="http://schemas.microsoft.com/office/drawing/2016/5/13/chartex" xmlns:cx8="http://schemas.microsoft.com/office/drawing/2016/5/14/chartex" xmlns:mc="http://schemas.openxmlformats.org/markup-compatibility/2006" xmlns:aink="http://schemas.microsoft.com/office/drawing/2016/ink" xmlns:am3d="http://schemas.microsoft.com/office/drawing/2017/model3d" xmlns:o="urn:schemas-microsoft-com:office:office" xmlns:oel="http://schemas.microsoft.com/office/2019/extlst" xmlns:r="http://schemas.openxmlformats.org/officeDocument/2006/relationships" xmlns:m="http://schemas.openxmlformats.org/officeDocument/2006/math" xmlns:v="urn:schemas-microsoft-com:vml" xmlns:wp14="http://schemas.microsoft.com/office/word/2010/wordprocessingDrawing" xmlns:wp="http://schemas.openxmlformats.org/drawingml/2006/wordprocessingDrawing" xmlns:w10="urn:schemas-microsoft-com:office:word" xmlns:w="http://schemas.openxmlformats.org/wordprocessingml/2006/main" xmlns:w14="http://schemas.microsoft.com/office/word/2010/wordml" xmlns:w15="http://schemas.microsoft.com/office/word/2012/wordml" xmlns:w16cex="http://schemas.microsoft.com/office/word/2018/wordml/cex" xmlns:w16cid="http://schemas.microsoft.com/office/word/2016/wordml/cid" xmlns:w16="http://schemas.microsoft.com/office/word/2018/wordml" xmlns:w16du="http://schemas.microsoft.com/office/word/2023/wordml/word16du" xmlns:w16sdtdh="http://schemas.microsoft.com/office/word/2020/wordml/sdtdatahash" xmlns:w16sdtfl="http://schemas.microsoft.com/office/word/2024/wordml/sdtformatlock" xmlns:w16se="http://schemas.microsoft.com/office/word/2015/wordml/symex" xmlns:wpg="http://schemas.microsoft.com/office/word/2010/wordprocessingGroup" xmlns:wpi="http://schemas.microsoft.com/office/word/2010/wordprocessingInk" xmlns:wne="http://schemas.microsoft.com/office/word/2006/wordml" xmlns:wps="http://schemas.microsoft.com/office/word/2010/wordprocessingShape" mc:Ignorable="w14 w15 w16se w16cid w16 w16cex w16sdtdh w16sdtfl w16du wp14">
   <w:body>
-    <w:p/>
+    <w:p>
+      <w:pPr>
+        <w:spacing w:before="0" w:after="0"/>
+        <w:jc w:val="center"/>
+        <w:rPr>
+          <w:rFonts w:ascii="Arial" w:hAnsi="Arial" w:cs="Arial"/>
+          <w:noProof/>
+          <w:szCs w:val="24"/>
+        </w:rPr>
+      </w:pPr>
+    </w:p>
     <w:sectPr>
       <w:headerReference w:type="default" r:id="rId7"/>
       <w:footerReference w:type="default" r:id="rId8"/>
@@ -96,7 +106,7 @@
                 <w:bCs/>
                 <w:noProof/>
               </w:rPr>
-              <w:t>1</w:t>
+              <w:t>2</w:t>
             </w:r>
             <w:r>
               <w:rPr>
@@ -144,7 +154,7 @@
                 <w:bCs/>
                 <w:noProof/>
               </w:rPr>
-              <w:t>4</w:t>
+              <w:t>2</w:t>
             </w:r>
             <w:r>
               <w:rPr>
@@ -228,9 +238,9 @@
               <w:lang w:val="pt-BR" w:eastAsia="pt-BR" w:bidi="ar-SA"/>
             </w:rPr>
             <w:drawing>
-              <wp:inline distT="0" distB="0" distL="0" distR="0" wp14:anchorId="432F4655" wp14:editId="07AA11D6">
-                <wp:extent cx="1676400" cy="519355"/>
-                <wp:effectExtent l="19050" t="0" r="0" b="0"/>
+              <wp:inline distT="0" distB="0" distL="0" distR="0" wp14:anchorId="2F6058CC" wp14:editId="640889AA">
+                <wp:extent cx="1683715" cy="503317"/>
+                <wp:effectExtent l="0" t="0" r="0" b="0"/>
                 <wp:docPr id="3" name="Imagem 15"/>
                 <wp:cNvGraphicFramePr>
                   <a:graphicFrameLocks xmlns:a="http://schemas.openxmlformats.org/drawingml/2006/main" noChangeAspect="1"/>
@@ -239,14 +249,19 @@
                   <a:graphicData uri="http://schemas.openxmlformats.org/drawingml/2006/picture">
                     <pic:pic xmlns:pic="http://schemas.openxmlformats.org/drawingml/2006/picture">
                       <pic:nvPicPr>
-                        <pic:cNvPr id="0" name="Imagem 15"/>
+                        <pic:cNvPr id="3" name="Imagem 15"/>
                         <pic:cNvPicPr>
                           <a:picLocks noChangeAspect="1" noChangeArrowheads="1"/>
                         </pic:cNvPicPr>
                       </pic:nvPicPr>
                       <pic:blipFill>
-                        <a:blip r:embed="rId1"/>
-                        <a:srcRect/>
+                        <a:blip r:embed="rId1">
+                          <a:extLst>
+                            <a:ext uri="{28A0092B-C50C-407E-A947-70E740481C1C}">
+                              <a14:useLocalDpi xmlns:a14="http://schemas.microsoft.com/office/drawing/2010/main" val="0"/>
+                            </a:ext>
+                          </a:extLst>
+                        </a:blip>
                         <a:stretch>
                           <a:fillRect/>
                         </a:stretch>
@@ -254,7 +269,7 @@
                       <pic:spPr bwMode="auto">
                         <a:xfrm>
                           <a:off x="0" y="0"/>
-                          <a:ext cx="1683715" cy="521621"/>
+                          <a:ext cx="1683715" cy="503317"/>
                         </a:xfrm>
                         <a:prstGeom prst="rect">
                           <a:avLst/>
@@ -1853,7 +1868,7 @@
 </file>
 
 <file path=customXml/itemProps1.xml><?xml version="1.0" encoding="utf-8"?>
-<ds:datastoreItem xmlns:ds="http://schemas.openxmlformats.org/officeDocument/2006/customXml" ds:itemID="{DFA46CFE-FEB9-4C0F-B833-BB0F7ADFE49C}">
+<ds:datastoreItem xmlns:ds="http://schemas.openxmlformats.org/officeDocument/2006/customXml" ds:itemID="{F433D267-33B4-4093-AEE3-47AB3D03610E}">
   <ds:schemaRefs>
     <ds:schemaRef ds:uri="http://schemas.openxmlformats.org/officeDocument/2006/bibliography"/>
   </ds:schemaRefs>

</xml_diff>